<commit_message>
Added to project signoff
</commit_message>
<xml_diff>
--- a/Project Journal_Signoff/Dolphins_FP_Iteration3_Project Journal_Signoff.docx
+++ b/Project Journal_Signoff/Dolphins_FP_Iteration3_Project Journal_Signoff.docx
@@ -344,6 +344,14 @@
               </w:rPr>
               <w:t xml:space="preserve">Gary Webb: </w:t>
             </w:r>
+            <w:r>
+              <w:rPr>
+                <w:rFonts w:asciiTheme="majorHAnsi" w:hAnsiTheme="majorHAnsi"/>
+                <w:sz w:val="22"/>
+                <w:szCs w:val="22"/>
+              </w:rPr>
+              <w:t xml:space="preserve">created the </w:t>
+            </w:r>
             <w:proofErr w:type="spellStart"/>
             <w:r>
               <w:rPr>
@@ -351,7 +359,17 @@
                 <w:sz w:val="22"/>
                 <w:szCs w:val="22"/>
               </w:rPr>
-              <w:t>php</w:t>
+              <w:t>chan</w:t>
+            </w:r>
+            <w:bookmarkStart w:id="0" w:name="_GoBack"/>
+            <w:bookmarkEnd w:id="0"/>
+            <w:r>
+              <w:rPr>
+                <w:rFonts w:asciiTheme="majorHAnsi" w:hAnsiTheme="majorHAnsi"/>
+                <w:sz w:val="22"/>
+                <w:szCs w:val="22"/>
+              </w:rPr>
+              <w:t>ge_puzzle</w:t>
             </w:r>
             <w:proofErr w:type="spellEnd"/>
             <w:r>
@@ -360,61 +378,7 @@
                 <w:sz w:val="22"/>
                 <w:szCs w:val="22"/>
               </w:rPr>
-              <w:t xml:space="preserve"> functions to add words to </w:t>
-            </w:r>
-            <w:proofErr w:type="spellStart"/>
-            <w:r>
-              <w:rPr>
-                <w:rFonts w:asciiTheme="majorHAnsi" w:hAnsiTheme="majorHAnsi"/>
-                <w:sz w:val="22"/>
-                <w:szCs w:val="22"/>
-              </w:rPr>
-              <w:t>db</w:t>
-            </w:r>
-            <w:proofErr w:type="spellEnd"/>
-            <w:r>
-              <w:rPr>
-                <w:rFonts w:asciiTheme="majorHAnsi" w:hAnsiTheme="majorHAnsi"/>
-                <w:sz w:val="22"/>
-                <w:szCs w:val="22"/>
-              </w:rPr>
-              <w:t xml:space="preserve">, add puzzles, add chars, add </w:t>
-            </w:r>
-            <w:proofErr w:type="spellStart"/>
-            <w:r>
-              <w:rPr>
-                <w:rFonts w:asciiTheme="majorHAnsi" w:hAnsiTheme="majorHAnsi"/>
-                <w:sz w:val="22"/>
-                <w:szCs w:val="22"/>
-              </w:rPr>
-              <w:t>puzzlewords</w:t>
-            </w:r>
-            <w:proofErr w:type="spellEnd"/>
-            <w:r>
-              <w:rPr>
-                <w:rFonts w:asciiTheme="majorHAnsi" w:hAnsiTheme="majorHAnsi"/>
-                <w:sz w:val="22"/>
-                <w:szCs w:val="22"/>
-              </w:rPr>
-              <w:t xml:space="preserve"> and created </w:t>
-            </w:r>
-            <w:proofErr w:type="spellStart"/>
-            <w:r>
-              <w:rPr>
-                <w:rFonts w:asciiTheme="majorHAnsi" w:hAnsiTheme="majorHAnsi"/>
-                <w:sz w:val="22"/>
-                <w:szCs w:val="22"/>
-              </w:rPr>
-              <w:t>add_puzzle</w:t>
-            </w:r>
-            <w:proofErr w:type="spellEnd"/>
-            <w:r>
-              <w:rPr>
-                <w:rFonts w:asciiTheme="majorHAnsi" w:hAnsiTheme="majorHAnsi"/>
-                <w:sz w:val="22"/>
-                <w:szCs w:val="22"/>
-              </w:rPr>
-              <w:t xml:space="preserve"> page.</w:t>
+              <w:t xml:space="preserve"> page to allow user to edit an existing puzzle.</w:t>
             </w:r>
           </w:p>
         </w:tc>
@@ -616,17 +580,7 @@
                 <w:sz w:val="22"/>
                 <w:szCs w:val="22"/>
               </w:rPr>
-              <w:t xml:space="preserve"> page functionality and UI that changes with the page.</w:t>
-            </w:r>
-            <w:bookmarkStart w:id="0" w:name="_GoBack"/>
-            <w:bookmarkEnd w:id="0"/>
-            <w:r>
-              <w:rPr>
-                <w:rFonts w:asciiTheme="majorHAnsi" w:hAnsiTheme="majorHAnsi"/>
-                <w:sz w:val="22"/>
-                <w:szCs w:val="22"/>
-              </w:rPr>
-              <w:t xml:space="preserve"> </w:t>
+              <w:t xml:space="preserve"> page functionality and UI that changes with the page. </w:t>
             </w:r>
           </w:p>
           <w:p>

</xml_diff>

<commit_message>
Added a small change to the wording of my part.
</commit_message>
<xml_diff>
--- a/Project Journal_Signoff/Dolphins_FP_Iteration3_Project Journal_Signoff.docx
+++ b/Project Journal_Signoff/Dolphins_FP_Iteration3_Project Journal_Signoff.docx
@@ -506,7 +506,15 @@
                 <w:sz w:val="22"/>
                 <w:szCs w:val="22"/>
               </w:rPr>
-              <w:t xml:space="preserve"> functionality. Refactored code for better code reuse. Also changed an attribute name in </w:t>
+              <w:t xml:space="preserve"> functionality. Refactored code for better code reuse. Also changed an a</w:t>
+            </w:r>
+            <w:r>
+              <w:rPr>
+                <w:rFonts w:asciiTheme="majorHAnsi" w:hAnsiTheme="majorHAnsi"/>
+                <w:sz w:val="22"/>
+                <w:szCs w:val="22"/>
+              </w:rPr>
+              <w:t xml:space="preserve">ttribute name in </w:t>
             </w:r>
             <w:proofErr w:type="spellStart"/>
             <w:r>
@@ -524,7 +532,17 @@
                 <w:sz w:val="22"/>
                 <w:szCs w:val="22"/>
               </w:rPr>
-              <w:t xml:space="preserve"> in the database.</w:t>
+              <w:t xml:space="preserve"> table of</w:t>
+            </w:r>
+            <w:bookmarkStart w:id="0" w:name="_GoBack"/>
+            <w:bookmarkEnd w:id="0"/>
+            <w:r>
+              <w:rPr>
+                <w:rFonts w:asciiTheme="majorHAnsi" w:hAnsiTheme="majorHAnsi"/>
+                <w:sz w:val="22"/>
+                <w:szCs w:val="22"/>
+              </w:rPr>
+              <w:t xml:space="preserve"> the database.</w:t>
             </w:r>
             <w:r>
               <w:rPr>
@@ -616,17 +634,7 @@
                 <w:sz w:val="22"/>
                 <w:szCs w:val="22"/>
               </w:rPr>
-              <w:t xml:space="preserve"> page functionality and UI that changes with the page.</w:t>
-            </w:r>
-            <w:bookmarkStart w:id="0" w:name="_GoBack"/>
-            <w:bookmarkEnd w:id="0"/>
-            <w:r>
-              <w:rPr>
-                <w:rFonts w:asciiTheme="majorHAnsi" w:hAnsiTheme="majorHAnsi"/>
-                <w:sz w:val="22"/>
-                <w:szCs w:val="22"/>
-              </w:rPr>
-              <w:t xml:space="preserve"> </w:t>
+              <w:t xml:space="preserve"> page functionality and UI that changes with the page. </w:t>
             </w:r>
           </w:p>
           <w:p>

</xml_diff>

<commit_message>
Added changes to project journal signoff.
</commit_message>
<xml_diff>
--- a/Project Journal_Signoff/Dolphins_FP_Iteration3_Project Journal_Signoff.docx
+++ b/Project Journal_Signoff/Dolphins_FP_Iteration3_Project Journal_Signoff.docx
@@ -344,6 +344,14 @@
               </w:rPr>
               <w:t xml:space="preserve">Gary Webb: </w:t>
             </w:r>
+            <w:r>
+              <w:rPr>
+                <w:rFonts w:asciiTheme="majorHAnsi" w:hAnsiTheme="majorHAnsi"/>
+                <w:sz w:val="22"/>
+                <w:szCs w:val="22"/>
+              </w:rPr>
+              <w:t xml:space="preserve">created the </w:t>
+            </w:r>
             <w:proofErr w:type="spellStart"/>
             <w:r>
               <w:rPr>
@@ -351,7 +359,7 @@
                 <w:sz w:val="22"/>
                 <w:szCs w:val="22"/>
               </w:rPr>
-              <w:t>php</w:t>
+              <w:t>change_puzzle</w:t>
             </w:r>
             <w:proofErr w:type="spellEnd"/>
             <w:r>
@@ -360,61 +368,7 @@
                 <w:sz w:val="22"/>
                 <w:szCs w:val="22"/>
               </w:rPr>
-              <w:t xml:space="preserve"> functions to add words to </w:t>
-            </w:r>
-            <w:proofErr w:type="spellStart"/>
-            <w:r>
-              <w:rPr>
-                <w:rFonts w:asciiTheme="majorHAnsi" w:hAnsiTheme="majorHAnsi"/>
-                <w:sz w:val="22"/>
-                <w:szCs w:val="22"/>
-              </w:rPr>
-              <w:t>db</w:t>
-            </w:r>
-            <w:proofErr w:type="spellEnd"/>
-            <w:r>
-              <w:rPr>
-                <w:rFonts w:asciiTheme="majorHAnsi" w:hAnsiTheme="majorHAnsi"/>
-                <w:sz w:val="22"/>
-                <w:szCs w:val="22"/>
-              </w:rPr>
-              <w:t xml:space="preserve">, add puzzles, add chars, add </w:t>
-            </w:r>
-            <w:proofErr w:type="spellStart"/>
-            <w:r>
-              <w:rPr>
-                <w:rFonts w:asciiTheme="majorHAnsi" w:hAnsiTheme="majorHAnsi"/>
-                <w:sz w:val="22"/>
-                <w:szCs w:val="22"/>
-              </w:rPr>
-              <w:t>puzzlewords</w:t>
-            </w:r>
-            <w:proofErr w:type="spellEnd"/>
-            <w:r>
-              <w:rPr>
-                <w:rFonts w:asciiTheme="majorHAnsi" w:hAnsiTheme="majorHAnsi"/>
-                <w:sz w:val="22"/>
-                <w:szCs w:val="22"/>
-              </w:rPr>
-              <w:t xml:space="preserve"> and created </w:t>
-            </w:r>
-            <w:proofErr w:type="spellStart"/>
-            <w:r>
-              <w:rPr>
-                <w:rFonts w:asciiTheme="majorHAnsi" w:hAnsiTheme="majorHAnsi"/>
-                <w:sz w:val="22"/>
-                <w:szCs w:val="22"/>
-              </w:rPr>
-              <w:t>add_puzzle</w:t>
-            </w:r>
-            <w:proofErr w:type="spellEnd"/>
-            <w:r>
-              <w:rPr>
-                <w:rFonts w:asciiTheme="majorHAnsi" w:hAnsiTheme="majorHAnsi"/>
-                <w:sz w:val="22"/>
-                <w:szCs w:val="22"/>
-              </w:rPr>
-              <w:t xml:space="preserve"> page.</w:t>
+              <w:t xml:space="preserve"> page to allow the user to edit an existing puzzle.</w:t>
             </w:r>
           </w:p>
         </w:tc>
@@ -534,8 +488,6 @@
               </w:rPr>
               <w:t xml:space="preserve"> table of</w:t>
             </w:r>
-            <w:bookmarkStart w:id="0" w:name="_GoBack"/>
-            <w:bookmarkEnd w:id="0"/>
             <w:r>
               <w:rPr>
                 <w:rFonts w:asciiTheme="majorHAnsi" w:hAnsiTheme="majorHAnsi"/>
@@ -703,62 +655,10 @@
                 <w:sz w:val="22"/>
                 <w:szCs w:val="22"/>
               </w:rPr>
-              <w:t xml:space="preserve">Created </w:t>
-            </w:r>
-            <w:proofErr w:type="spellStart"/>
-            <w:r>
-              <w:rPr>
-                <w:rFonts w:asciiTheme="majorHAnsi" w:hAnsiTheme="majorHAnsi"/>
-                <w:sz w:val="22"/>
-                <w:szCs w:val="22"/>
-              </w:rPr>
-              <w:t>wew</w:t>
-            </w:r>
-            <w:proofErr w:type="spellEnd"/>
-            <w:r>
-              <w:rPr>
-                <w:rFonts w:asciiTheme="majorHAnsi" w:hAnsiTheme="majorHAnsi"/>
-                <w:sz w:val="22"/>
-                <w:szCs w:val="22"/>
-              </w:rPr>
-              <w:t xml:space="preserve"> .</w:t>
-            </w:r>
-            <w:proofErr w:type="spellStart"/>
-            <w:r>
-              <w:rPr>
-                <w:rFonts w:asciiTheme="majorHAnsi" w:hAnsiTheme="majorHAnsi"/>
-                <w:sz w:val="22"/>
-                <w:szCs w:val="22"/>
-              </w:rPr>
-              <w:t>sql</w:t>
-            </w:r>
-            <w:proofErr w:type="spellEnd"/>
-            <w:r>
-              <w:rPr>
-                <w:rFonts w:asciiTheme="majorHAnsi" w:hAnsiTheme="majorHAnsi"/>
-                <w:sz w:val="22"/>
-                <w:szCs w:val="22"/>
-              </w:rPr>
-              <w:t xml:space="preserve"> file to insert new test data, that had to match the currently layout of our database tables. Updated the original .</w:t>
-            </w:r>
-            <w:proofErr w:type="spellStart"/>
-            <w:r>
-              <w:rPr>
-                <w:rFonts w:asciiTheme="majorHAnsi" w:hAnsiTheme="majorHAnsi"/>
-                <w:sz w:val="22"/>
-                <w:szCs w:val="22"/>
-              </w:rPr>
-              <w:t>sql</w:t>
-            </w:r>
-            <w:proofErr w:type="spellEnd"/>
-            <w:r>
-              <w:rPr>
-                <w:rFonts w:asciiTheme="majorHAnsi" w:hAnsiTheme="majorHAnsi"/>
-                <w:sz w:val="22"/>
-                <w:szCs w:val="22"/>
-              </w:rPr>
-              <w:t xml:space="preserve"> file to reflect the changes of the additional test data that was inserted, after the original database tables were built.</w:t>
-            </w:r>
+              <w:t>Contributed to the delete button functionality.</w:t>
+            </w:r>
+            <w:bookmarkStart w:id="0" w:name="_GoBack"/>
+            <w:bookmarkEnd w:id="0"/>
           </w:p>
           <w:p>
             <w:pPr>

</xml_diff>